<commit_message>
add a git problem and resolve
</commit_message>
<xml_diff>
--- a/note_git/Git笔记.docx
+++ b/note_git/Git笔记.docx
@@ -3900,9 +3900,6 @@
           <w:numId w:val="17"/>
         </w:numPr>
         <w:ind w:firstLineChars="0"/>
-        <w:rPr>
-          <w:rFonts w:hint="eastAsia"/>
-        </w:rPr>
       </w:pPr>
       <w:r>
         <w:t>与切换分支命令相同，用git checkout [tagname]</w:t>
@@ -3947,17 +3944,77 @@
       <w:pPr>
         <w:pStyle w:val="a3"/>
         <w:ind w:left="1412" w:firstLineChars="0" w:firstLine="0"/>
-        <w:rPr>
-          <w:rFonts w:hint="eastAsia"/>
-        </w:rPr>
-      </w:pPr>
-      <w:r>
-        <w:t>参数d</w:t>
+      </w:pPr>
+      <w:r>
+        <w:t>参数d即delete的缩写，意为删除其后指定的标签。</w:t>
+      </w:r>
+    </w:p>
+    <w:p>
+      <w:pPr>
+        <w:pStyle w:val="a3"/>
+        <w:numPr>
+          <w:ilvl w:val="0"/>
+          <w:numId w:val="1"/>
+        </w:numPr>
+        <w:ind w:firstLineChars="0"/>
+      </w:pPr>
+      <w:r>
+        <w:rPr>
+          <w:rFonts w:hint="eastAsia"/>
+        </w:rPr>
+        <w:t>问题列表：</w:t>
+      </w:r>
+    </w:p>
+    <w:p>
+      <w:pPr>
+        <w:pStyle w:val="a3"/>
+        <w:numPr>
+          <w:ilvl w:val="1"/>
+          <w:numId w:val="15"/>
+        </w:numPr>
+        <w:ind w:firstLineChars="0"/>
+      </w:pPr>
+      <w:r>
+        <w:t>fatal: unable to access 'https://github.com/eussi/BatchTask.git/': Unknown SSL protocol error in connection to github.com:443</w:t>
+      </w:r>
+    </w:p>
+    <w:p>
+      <w:pPr>
+        <w:ind w:firstLine="420"/>
+      </w:pPr>
+      <w:r>
+        <w:rPr>
+          <w:rFonts w:hint="eastAsia"/>
+        </w:rPr>
+        <w:t>解决:</w:t>
       </w:r>
       <w:bookmarkStart w:id="0" w:name="_GoBack"/>
       <w:bookmarkEnd w:id="0"/>
-      <w:r>
-        <w:t>即delete的缩写，意为删除其后指定的标签。</w:t>
+    </w:p>
+    <w:p>
+      <w:pPr>
+        <w:ind w:left="420" w:firstLine="420"/>
+        <w:rPr>
+          <w:rFonts w:hint="eastAsia"/>
+        </w:rPr>
+      </w:pPr>
+      <w:r>
+        <w:t xml:space="preserve">git config http.sslVerify "false"  </w:t>
+      </w:r>
+      <w:r>
+        <w:rPr>
+          <w:rFonts w:hint="eastAsia"/>
+        </w:rPr>
+        <w:t>#</w:t>
+      </w:r>
+      <w:r>
+        <w:rPr>
+          <w:rFonts w:hint="eastAsia"/>
+        </w:rPr>
+        <w:t>让</w:t>
+      </w:r>
+      <w:r>
+        <w:t>Git忽略SSL证书错误</w:t>
       </w:r>
     </w:p>
     <w:sectPr>

</xml_diff>